<commit_message>
added chi2 to final rankings
</commit_message>
<xml_diff>
--- a/admin/report_files/Rapport-Mon-Apr-13-2020.docx
+++ b/admin/report_files/Rapport-Mon-Apr-13-2020.docx
@@ -119,7 +119,7 @@
         <w:pStyle w:val="Legend"/>
       </w:pPr>
       <w:r>
-        <w:t xml:space="preserve">Figure 17</w:t>
+        <w:t xml:space="preserve">Figure 1-0</w:t>
       </w:r>
     </w:p>
     <w:p>
@@ -169,7 +169,7 @@
         <w:pStyle w:val="Legend"/>
       </w:pPr>
       <w:r>
-        <w:t xml:space="preserve">Figure 20</w:t>
+        <w:t xml:space="preserve">Figure 1-0</w:t>
       </w:r>
     </w:p>
     <w:p>
@@ -219,7 +219,7 @@
         <w:pStyle w:val="Legend"/>
       </w:pPr>
       <w:r>
-        <w:t xml:space="preserve">Figure 23</w:t>
+        <w:t xml:space="preserve">Figure 1-2</w:t>
       </w:r>
     </w:p>
     <w:p>
@@ -269,7 +269,7 @@
         <w:pStyle w:val="Legend"/>
       </w:pPr>
       <w:r>
-        <w:t xml:space="preserve">Figure 25</w:t>
+        <w:t xml:space="preserve">Figure 1-4</w:t>
       </w:r>
     </w:p>
     <w:p>
@@ -319,7 +319,7 @@
         <w:pStyle w:val="Legend"/>
       </w:pPr>
       <w:r>
-        <w:t xml:space="preserve">Figure 22</w:t>
+        <w:t xml:space="preserve">Figure 1-6</w:t>
       </w:r>
     </w:p>
     <w:p>
@@ -357,6 +357,112 @@
           <w:b w:val="true"/>
           <w:bCs w:val="true"/>
         </w:rPr>
+        <w:t xml:space="preserve">Signes particuliers (grains de beauté, taches de rousseur, bronzage, tatouages, piercings...)</w:t>
+      </w:r>
+      <w:r>
+        <w:t xml:space="preserve"> de type </w:t>
+      </w:r>
+      <w:r>
+        <w:rPr>
+          <w:b w:val="true"/>
+          <w:bCs w:val="true"/>
+        </w:rPr>
+        <w:t xml:space="preserve">physique-1</w:t>
+      </w:r>
+      <w:r>
+        <w:t xml:space="preserve"> n'apparait pas de manière uniforme sur tous les rangs, en moyenne elle tend vers -1. (cf. </w:t>
+      </w:r>
+      <w:r>
+        <w:rPr>
+          <w:i w:val="true"/>
+          <w:iCs w:val="true"/>
+        </w:rPr>
+        <w:t xml:space="preserve">Figure 1-0</w:t>
+      </w:r>
+      <w:r>
+        <w:t xml:space="preserve">) (p-value : 0.05)</w:t>
+      </w:r>
+    </w:p>
+    <w:p>
+      <w:pPr>
+        <w:pStyle w:val="IndicText"/>
+        <w:pStyle w:val="ListParagraph"/>
+        <w:numPr>
+          <w:ilvl w:val="0"/>
+          <w:numId w:val="1"/>
+        </w:numPr>
+      </w:pPr>
+      <w:r>
+        <w:t xml:space="preserve">Pour la description </w:t>
+      </w:r>
+      <w:r>
+        <w:rPr>
+          <w:b w:val="true"/>
+          <w:bCs w:val="true"/>
+        </w:rPr>
+        <w:t xml:space="preserve">soi</w:t>
+      </w:r>
+      <w:r>
+        <w:t xml:space="preserve">, la feature </w:t>
+      </w:r>
+      <w:r>
+        <w:rPr>
+          <w:b w:val="true"/>
+          <w:bCs w:val="true"/>
+        </w:rPr>
+        <w:t xml:space="preserve">Sous-vêtements</w:t>
+      </w:r>
+      <w:r>
+        <w:t xml:space="preserve"> de type </w:t>
+      </w:r>
+      <w:r>
+        <w:rPr>
+          <w:b w:val="true"/>
+          <w:bCs w:val="true"/>
+        </w:rPr>
+        <w:t xml:space="preserve">physique-1</w:t>
+      </w:r>
+      <w:r>
+        <w:t xml:space="preserve"> n'apparait pas de manière uniforme sur tous les rangs, en moyenne elle tend vers 1. (cf. </w:t>
+      </w:r>
+      <w:r>
+        <w:rPr>
+          <w:i w:val="true"/>
+          <w:iCs w:val="true"/>
+        </w:rPr>
+        <w:t xml:space="preserve">Figure 1-0</w:t>
+      </w:r>
+      <w:r>
+        <w:t xml:space="preserve">) (p-value : 0.05)</w:t>
+      </w:r>
+    </w:p>
+    <w:p>
+      <w:pPr>
+        <w:pStyle w:val="IndicText"/>
+        <w:pStyle w:val="ListParagraph"/>
+        <w:numPr>
+          <w:ilvl w:val="0"/>
+          <w:numId w:val="1"/>
+        </w:numPr>
+      </w:pPr>
+      <w:r>
+        <w:t xml:space="preserve">Pour la description </w:t>
+      </w:r>
+      <w:r>
+        <w:rPr>
+          <w:b w:val="true"/>
+          <w:bCs w:val="true"/>
+        </w:rPr>
+        <w:t xml:space="preserve">soi</w:t>
+      </w:r>
+      <w:r>
+        <w:t xml:space="preserve">, la feature </w:t>
+      </w:r>
+      <w:r>
+        <w:rPr>
+          <w:b w:val="true"/>
+          <w:bCs w:val="true"/>
+        </w:rPr>
         <w:t xml:space="preserve">Couleur des yeux</w:t>
       </w:r>
       <w:r>
@@ -370,7 +476,17 @@
         <w:t xml:space="preserve">physique-1</w:t>
       </w:r>
       <w:r>
-        <w:t xml:space="preserve">apparait statistiquement plus souvent dans les rangs extrêmes (précisément vers -3) (p = 0.0455 sous l'hypothèse d'une distribution normale).</w:t>
+        <w:t xml:space="preserve"> n'apparait pas de manière uniforme sur tous les rangs, en moyenne elle tend vers -3. (cf. </w:t>
+      </w:r>
+      <w:r>
+        <w:rPr>
+          <w:i w:val="true"/>
+          <w:iCs w:val="true"/>
+        </w:rPr>
+        <w:t xml:space="preserve">Figure 1-0</w:t>
+      </w:r>
+      <w:r>
+        <w:t xml:space="preserve">) (p-value : 0.05)</w:t>
       </w:r>
     </w:p>
     <w:p>
@@ -413,7 +529,17 @@
         <w:t xml:space="preserve">physique-1</w:t>
       </w:r>
       <w:r>
-        <w:t xml:space="preserve">apparait statistiquement plus souvent dans les rangs extrêmes (précisément vers -2) (p = 0.0455 sous l'hypothèse d'une distribution normale).</w:t>
+        <w:t xml:space="preserve"> n'apparait pas de manière uniforme sur tous les rangs, en moyenne elle tend vers -2. (cf. </w:t>
+      </w:r>
+      <w:r>
+        <w:rPr>
+          <w:i w:val="true"/>
+          <w:iCs w:val="true"/>
+        </w:rPr>
+        <w:t xml:space="preserve">Figure 1-0</w:t>
+      </w:r>
+      <w:r>
+        <w:t xml:space="preserve">) (p-value : 0.05)</w:t>
       </w:r>
     </w:p>
     <w:p>
@@ -443,6 +569,59 @@
           <w:b w:val="true"/>
           <w:bCs w:val="true"/>
         </w:rPr>
+        <w:t xml:space="preserve">Couleur de cheveux</w:t>
+      </w:r>
+      <w:r>
+        <w:t xml:space="preserve"> de type </w:t>
+      </w:r>
+      <w:r>
+        <w:rPr>
+          <w:b w:val="true"/>
+          <w:bCs w:val="true"/>
+        </w:rPr>
+        <w:t xml:space="preserve">physique-1</w:t>
+      </w:r>
+      <w:r>
+        <w:t xml:space="preserve"> n'apparait pas de manière uniforme sur tous les rangs, en moyenne elle tend vers 1. (cf. </w:t>
+      </w:r>
+      <w:r>
+        <w:rPr>
+          <w:i w:val="true"/>
+          <w:iCs w:val="true"/>
+        </w:rPr>
+        <w:t xml:space="preserve">Figure 1-0</w:t>
+      </w:r>
+      <w:r>
+        <w:t xml:space="preserve">) (p-value : 0.05)</w:t>
+      </w:r>
+    </w:p>
+    <w:p>
+      <w:pPr>
+        <w:pStyle w:val="IndicText"/>
+        <w:pStyle w:val="ListParagraph"/>
+        <w:numPr>
+          <w:ilvl w:val="0"/>
+          <w:numId w:val="1"/>
+        </w:numPr>
+      </w:pPr>
+      <w:r>
+        <w:t xml:space="preserve">Pour la description </w:t>
+      </w:r>
+      <w:r>
+        <w:rPr>
+          <w:b w:val="true"/>
+          <w:bCs w:val="true"/>
+        </w:rPr>
+        <w:t xml:space="preserve">soi</w:t>
+      </w:r>
+      <w:r>
+        <w:t xml:space="preserve">, la feature </w:t>
+      </w:r>
+      <w:r>
+        <w:rPr>
+          <w:b w:val="true"/>
+          <w:bCs w:val="true"/>
+        </w:rPr>
         <w:t xml:space="preserve">Style de cheveux</w:t>
       </w:r>
       <w:r>
@@ -456,7 +635,17 @@
         <w:t xml:space="preserve">physique-1</w:t>
       </w:r>
       <w:r>
-        <w:t xml:space="preserve">apparait statistiquement plus souvent dans les rangs extrêmes (précisément vers -2) (p = 0.0455 sous l'hypothèse d'une distribution normale).</w:t>
+        <w:t xml:space="preserve"> n'apparait pas de manière uniforme sur tous les rangs, en moyenne elle tend vers -2. (cf. </w:t>
+      </w:r>
+      <w:r>
+        <w:rPr>
+          <w:i w:val="true"/>
+          <w:iCs w:val="true"/>
+        </w:rPr>
+        <w:t xml:space="preserve">Figure 1-0</w:t>
+      </w:r>
+      <w:r>
+        <w:t xml:space="preserve">) (p-value : 0.05)</w:t>
       </w:r>
     </w:p>
     <w:p>
@@ -486,6 +675,165 @@
           <w:b w:val="true"/>
           <w:bCs w:val="true"/>
         </w:rPr>
+        <w:t xml:space="preserve">Silhouette (mince, sportif.ve, ronde, costaud, body builder…)</w:t>
+      </w:r>
+      <w:r>
+        <w:t xml:space="preserve"> de type </w:t>
+      </w:r>
+      <w:r>
+        <w:rPr>
+          <w:b w:val="true"/>
+          <w:bCs w:val="true"/>
+        </w:rPr>
+        <w:t xml:space="preserve">physique-1</w:t>
+      </w:r>
+      <w:r>
+        <w:t xml:space="preserve"> n'apparait pas de manière uniforme sur tous les rangs, en moyenne elle tend vers 0. (cf. </w:t>
+      </w:r>
+      <w:r>
+        <w:rPr>
+          <w:i w:val="true"/>
+          <w:iCs w:val="true"/>
+        </w:rPr>
+        <w:t xml:space="preserve">Figure 1-0</w:t>
+      </w:r>
+      <w:r>
+        <w:t xml:space="preserve">) (p-value : 0.05)</w:t>
+      </w:r>
+    </w:p>
+    <w:p>
+      <w:pPr>
+        <w:pStyle w:val="IndicText"/>
+        <w:pStyle w:val="ListParagraph"/>
+        <w:numPr>
+          <w:ilvl w:val="0"/>
+          <w:numId w:val="1"/>
+        </w:numPr>
+      </w:pPr>
+      <w:r>
+        <w:t xml:space="preserve">Pour la description </w:t>
+      </w:r>
+      <w:r>
+        <w:rPr>
+          <w:b w:val="true"/>
+          <w:bCs w:val="true"/>
+        </w:rPr>
+        <w:t xml:space="preserve">soi</w:t>
+      </w:r>
+      <w:r>
+        <w:t xml:space="preserve">, la feature </w:t>
+      </w:r>
+      <w:r>
+        <w:rPr>
+          <w:b w:val="true"/>
+          <w:bCs w:val="true"/>
+        </w:rPr>
+        <w:t xml:space="preserve">Origines</w:t>
+      </w:r>
+      <w:r>
+        <w:t xml:space="preserve"> de type </w:t>
+      </w:r>
+      <w:r>
+        <w:rPr>
+          <w:b w:val="true"/>
+          <w:bCs w:val="true"/>
+        </w:rPr>
+        <w:t xml:space="preserve">physique-1</w:t>
+      </w:r>
+      <w:r>
+        <w:t xml:space="preserve"> n'apparait pas de manière uniforme sur tous les rangs, en moyenne elle tend vers 0. (cf. </w:t>
+      </w:r>
+      <w:r>
+        <w:rPr>
+          <w:i w:val="true"/>
+          <w:iCs w:val="true"/>
+        </w:rPr>
+        <w:t xml:space="preserve">Figure 1-0</w:t>
+      </w:r>
+      <w:r>
+        <w:t xml:space="preserve">) (p-value : 0.05)</w:t>
+      </w:r>
+    </w:p>
+    <w:p>
+      <w:pPr>
+        <w:pStyle w:val="IndicText"/>
+        <w:pStyle w:val="ListParagraph"/>
+        <w:numPr>
+          <w:ilvl w:val="0"/>
+          <w:numId w:val="1"/>
+        </w:numPr>
+      </w:pPr>
+      <w:r>
+        <w:t xml:space="preserve">Pour la description </w:t>
+      </w:r>
+      <w:r>
+        <w:rPr>
+          <w:b w:val="true"/>
+          <w:bCs w:val="true"/>
+        </w:rPr>
+        <w:t xml:space="preserve">soi</w:t>
+      </w:r>
+      <w:r>
+        <w:t xml:space="preserve">, la feature </w:t>
+      </w:r>
+      <w:r>
+        <w:rPr>
+          <w:b w:val="true"/>
+          <w:bCs w:val="true"/>
+        </w:rPr>
+        <w:t xml:space="preserve">Taille</w:t>
+      </w:r>
+      <w:r>
+        <w:t xml:space="preserve"> de type </w:t>
+      </w:r>
+      <w:r>
+        <w:rPr>
+          <w:b w:val="true"/>
+          <w:bCs w:val="true"/>
+        </w:rPr>
+        <w:t xml:space="preserve">physique-1</w:t>
+      </w:r>
+      <w:r>
+        <w:t xml:space="preserve"> n'apparait pas de manière uniforme sur tous les rangs, en moyenne elle tend vers -1. (cf. </w:t>
+      </w:r>
+      <w:r>
+        <w:rPr>
+          <w:i w:val="true"/>
+          <w:iCs w:val="true"/>
+        </w:rPr>
+        <w:t xml:space="preserve">Figure 1-0</w:t>
+      </w:r>
+      <w:r>
+        <w:t xml:space="preserve">) (p-value : 0.05)</w:t>
+      </w:r>
+    </w:p>
+    <w:p>
+      <w:pPr>
+        <w:pStyle w:val="IndicText"/>
+        <w:pStyle w:val="ListParagraph"/>
+        <w:numPr>
+          <w:ilvl w:val="0"/>
+          <w:numId w:val="1"/>
+        </w:numPr>
+      </w:pPr>
+      <w:r>
+        <w:t xml:space="preserve">Pour la description </w:t>
+      </w:r>
+      <w:r>
+        <w:rPr>
+          <w:b w:val="true"/>
+          <w:bCs w:val="true"/>
+        </w:rPr>
+        <w:t xml:space="preserve">soi</w:t>
+      </w:r>
+      <w:r>
+        <w:t xml:space="preserve">, la feature </w:t>
+      </w:r>
+      <w:r>
+        <w:rPr>
+          <w:b w:val="true"/>
+          <w:bCs w:val="true"/>
+        </w:rPr>
         <w:t xml:space="preserve">Poids</w:t>
       </w:r>
       <w:r>
@@ -499,7 +847,17 @@
         <w:t xml:space="preserve">physique-1</w:t>
       </w:r>
       <w:r>
-        <w:t xml:space="preserve">apparait statistiquement plus souvent dans les rangs extrêmes (précisément vers -3) (p = 0.0455 sous l'hypothèse d'une distribution normale).</w:t>
+        <w:t xml:space="preserve"> n'apparait pas de manière uniforme sur tous les rangs, en moyenne elle tend vers -3. (cf. </w:t>
+      </w:r>
+      <w:r>
+        <w:rPr>
+          <w:i w:val="true"/>
+          <w:iCs w:val="true"/>
+        </w:rPr>
+        <w:t xml:space="preserve">Figure 1-0</w:t>
+      </w:r>
+      <w:r>
+        <w:t xml:space="preserve">) (p-value : 0.05)</w:t>
       </w:r>
     </w:p>
     <w:p>
@@ -529,6 +887,112 @@
           <w:b w:val="true"/>
           <w:bCs w:val="true"/>
         </w:rPr>
+        <w:t xml:space="preserve">Signes particuliers (grains de beauté, taches de rousseur, bronzage, tatouages, piercings...)</w:t>
+      </w:r>
+      <w:r>
+        <w:t xml:space="preserve"> de type </w:t>
+      </w:r>
+      <w:r>
+        <w:rPr>
+          <w:b w:val="true"/>
+          <w:bCs w:val="true"/>
+        </w:rPr>
+        <w:t xml:space="preserve">physique-1</w:t>
+      </w:r>
+      <w:r>
+        <w:t xml:space="preserve"> n'apparait pas de manière uniforme sur tous les rangs, en moyenne elle tend vers -1. (cf. </w:t>
+      </w:r>
+      <w:r>
+        <w:rPr>
+          <w:i w:val="true"/>
+          <w:iCs w:val="true"/>
+        </w:rPr>
+        <w:t xml:space="preserve">Figure 1-0</w:t>
+      </w:r>
+      <w:r>
+        <w:t xml:space="preserve">) (p-value : 0.05)</w:t>
+      </w:r>
+    </w:p>
+    <w:p>
+      <w:pPr>
+        <w:pStyle w:val="IndicText"/>
+        <w:pStyle w:val="ListParagraph"/>
+        <w:numPr>
+          <w:ilvl w:val="0"/>
+          <w:numId w:val="1"/>
+        </w:numPr>
+      </w:pPr>
+      <w:r>
+        <w:t xml:space="preserve">Pour la description </w:t>
+      </w:r>
+      <w:r>
+        <w:rPr>
+          <w:b w:val="true"/>
+          <w:bCs w:val="true"/>
+        </w:rPr>
+        <w:t xml:space="preserve">autre</w:t>
+      </w:r>
+      <w:r>
+        <w:t xml:space="preserve">, la feature </w:t>
+      </w:r>
+      <w:r>
+        <w:rPr>
+          <w:b w:val="true"/>
+          <w:bCs w:val="true"/>
+        </w:rPr>
+        <w:t xml:space="preserve">Sous-vêtements</w:t>
+      </w:r>
+      <w:r>
+        <w:t xml:space="preserve"> de type </w:t>
+      </w:r>
+      <w:r>
+        <w:rPr>
+          <w:b w:val="true"/>
+          <w:bCs w:val="true"/>
+        </w:rPr>
+        <w:t xml:space="preserve">physique-1</w:t>
+      </w:r>
+      <w:r>
+        <w:t xml:space="preserve"> n'apparait pas de manière uniforme sur tous les rangs, en moyenne elle tend vers 1. (cf. </w:t>
+      </w:r>
+      <w:r>
+        <w:rPr>
+          <w:i w:val="true"/>
+          <w:iCs w:val="true"/>
+        </w:rPr>
+        <w:t xml:space="preserve">Figure 1-0</w:t>
+      </w:r>
+      <w:r>
+        <w:t xml:space="preserve">) (p-value : 0.05)</w:t>
+      </w:r>
+    </w:p>
+    <w:p>
+      <w:pPr>
+        <w:pStyle w:val="IndicText"/>
+        <w:pStyle w:val="ListParagraph"/>
+        <w:numPr>
+          <w:ilvl w:val="0"/>
+          <w:numId w:val="1"/>
+        </w:numPr>
+      </w:pPr>
+      <w:r>
+        <w:t xml:space="preserve">Pour la description </w:t>
+      </w:r>
+      <w:r>
+        <w:rPr>
+          <w:b w:val="true"/>
+          <w:bCs w:val="true"/>
+        </w:rPr>
+        <w:t xml:space="preserve">autre</w:t>
+      </w:r>
+      <w:r>
+        <w:t xml:space="preserve">, la feature </w:t>
+      </w:r>
+      <w:r>
+        <w:rPr>
+          <w:b w:val="true"/>
+          <w:bCs w:val="true"/>
+        </w:rPr>
         <w:t xml:space="preserve">Couleur des yeux</w:t>
       </w:r>
       <w:r>
@@ -542,7 +1006,17 @@
         <w:t xml:space="preserve">physique-1</w:t>
       </w:r>
       <w:r>
-        <w:t xml:space="preserve">apparait statistiquement plus souvent dans les rangs extrêmes (précisément vers -3) (p = 0.0455 sous l'hypothèse d'une distribution normale).</w:t>
+        <w:t xml:space="preserve"> n'apparait pas de manière uniforme sur tous les rangs, en moyenne elle tend vers -3. (cf. </w:t>
+      </w:r>
+      <w:r>
+        <w:rPr>
+          <w:i w:val="true"/>
+          <w:iCs w:val="true"/>
+        </w:rPr>
+        <w:t xml:space="preserve">Figure 1-0</w:t>
+      </w:r>
+      <w:r>
+        <w:t xml:space="preserve">) (p-value : 0.05)</w:t>
       </w:r>
     </w:p>
     <w:p>
@@ -585,7 +1059,17 @@
         <w:t xml:space="preserve">physique-1</w:t>
       </w:r>
       <w:r>
-        <w:t xml:space="preserve">apparait statistiquement plus souvent dans les rangs extrêmes (précisément vers -2) (p = 0.0455 sous l'hypothèse d'une distribution normale).</w:t>
+        <w:t xml:space="preserve"> n'apparait pas de manière uniforme sur tous les rangs, en moyenne elle tend vers -2. (cf. </w:t>
+      </w:r>
+      <w:r>
+        <w:rPr>
+          <w:i w:val="true"/>
+          <w:iCs w:val="true"/>
+        </w:rPr>
+        <w:t xml:space="preserve">Figure 1-0</w:t>
+      </w:r>
+      <w:r>
+        <w:t xml:space="preserve">) (p-value : 0.05)</w:t>
       </w:r>
     </w:p>
     <w:p>
@@ -615,6 +1099,59 @@
           <w:b w:val="true"/>
           <w:bCs w:val="true"/>
         </w:rPr>
+        <w:t xml:space="preserve">Couleur de cheveux</w:t>
+      </w:r>
+      <w:r>
+        <w:t xml:space="preserve"> de type </w:t>
+      </w:r>
+      <w:r>
+        <w:rPr>
+          <w:b w:val="true"/>
+          <w:bCs w:val="true"/>
+        </w:rPr>
+        <w:t xml:space="preserve">physique-1</w:t>
+      </w:r>
+      <w:r>
+        <w:t xml:space="preserve"> n'apparait pas de manière uniforme sur tous les rangs, en moyenne elle tend vers 1. (cf. </w:t>
+      </w:r>
+      <w:r>
+        <w:rPr>
+          <w:i w:val="true"/>
+          <w:iCs w:val="true"/>
+        </w:rPr>
+        <w:t xml:space="preserve">Figure 1-0</w:t>
+      </w:r>
+      <w:r>
+        <w:t xml:space="preserve">) (p-value : 0.05)</w:t>
+      </w:r>
+    </w:p>
+    <w:p>
+      <w:pPr>
+        <w:pStyle w:val="IndicText"/>
+        <w:pStyle w:val="ListParagraph"/>
+        <w:numPr>
+          <w:ilvl w:val="0"/>
+          <w:numId w:val="1"/>
+        </w:numPr>
+      </w:pPr>
+      <w:r>
+        <w:t xml:space="preserve">Pour la description </w:t>
+      </w:r>
+      <w:r>
+        <w:rPr>
+          <w:b w:val="true"/>
+          <w:bCs w:val="true"/>
+        </w:rPr>
+        <w:t xml:space="preserve">autre</w:t>
+      </w:r>
+      <w:r>
+        <w:t xml:space="preserve">, la feature </w:t>
+      </w:r>
+      <w:r>
+        <w:rPr>
+          <w:b w:val="true"/>
+          <w:bCs w:val="true"/>
+        </w:rPr>
         <w:t xml:space="preserve">Style de cheveux</w:t>
       </w:r>
       <w:r>
@@ -628,7 +1165,17 @@
         <w:t xml:space="preserve">physique-1</w:t>
       </w:r>
       <w:r>
-        <w:t xml:space="preserve">apparait statistiquement plus souvent dans les rangs extrêmes (précisément vers -2) (p = 0.0455 sous l'hypothèse d'une distribution normale).</w:t>
+        <w:t xml:space="preserve"> n'apparait pas de manière uniforme sur tous les rangs, en moyenne elle tend vers -2. (cf. </w:t>
+      </w:r>
+      <w:r>
+        <w:rPr>
+          <w:i w:val="true"/>
+          <w:iCs w:val="true"/>
+        </w:rPr>
+        <w:t xml:space="preserve">Figure 1-0</w:t>
+      </w:r>
+      <w:r>
+        <w:t xml:space="preserve">) (p-value : 0.05)</w:t>
       </w:r>
     </w:p>
     <w:p>
@@ -658,6 +1205,165 @@
           <w:b w:val="true"/>
           <w:bCs w:val="true"/>
         </w:rPr>
+        <w:t xml:space="preserve">Silhouette (mince, sportif.ve, ronde, costaud, body builder…)</w:t>
+      </w:r>
+      <w:r>
+        <w:t xml:space="preserve"> de type </w:t>
+      </w:r>
+      <w:r>
+        <w:rPr>
+          <w:b w:val="true"/>
+          <w:bCs w:val="true"/>
+        </w:rPr>
+        <w:t xml:space="preserve">physique-1</w:t>
+      </w:r>
+      <w:r>
+        <w:t xml:space="preserve"> n'apparait pas de manière uniforme sur tous les rangs, en moyenne elle tend vers 0. (cf. </w:t>
+      </w:r>
+      <w:r>
+        <w:rPr>
+          <w:i w:val="true"/>
+          <w:iCs w:val="true"/>
+        </w:rPr>
+        <w:t xml:space="preserve">Figure 1-0</w:t>
+      </w:r>
+      <w:r>
+        <w:t xml:space="preserve">) (p-value : 0.05)</w:t>
+      </w:r>
+    </w:p>
+    <w:p>
+      <w:pPr>
+        <w:pStyle w:val="IndicText"/>
+        <w:pStyle w:val="ListParagraph"/>
+        <w:numPr>
+          <w:ilvl w:val="0"/>
+          <w:numId w:val="1"/>
+        </w:numPr>
+      </w:pPr>
+      <w:r>
+        <w:t xml:space="preserve">Pour la description </w:t>
+      </w:r>
+      <w:r>
+        <w:rPr>
+          <w:b w:val="true"/>
+          <w:bCs w:val="true"/>
+        </w:rPr>
+        <w:t xml:space="preserve">autre</w:t>
+      </w:r>
+      <w:r>
+        <w:t xml:space="preserve">, la feature </w:t>
+      </w:r>
+      <w:r>
+        <w:rPr>
+          <w:b w:val="true"/>
+          <w:bCs w:val="true"/>
+        </w:rPr>
+        <w:t xml:space="preserve">Origines</w:t>
+      </w:r>
+      <w:r>
+        <w:t xml:space="preserve"> de type </w:t>
+      </w:r>
+      <w:r>
+        <w:rPr>
+          <w:b w:val="true"/>
+          <w:bCs w:val="true"/>
+        </w:rPr>
+        <w:t xml:space="preserve">physique-1</w:t>
+      </w:r>
+      <w:r>
+        <w:t xml:space="preserve"> n'apparait pas de manière uniforme sur tous les rangs, en moyenne elle tend vers 0. (cf. </w:t>
+      </w:r>
+      <w:r>
+        <w:rPr>
+          <w:i w:val="true"/>
+          <w:iCs w:val="true"/>
+        </w:rPr>
+        <w:t xml:space="preserve">Figure 1-0</w:t>
+      </w:r>
+      <w:r>
+        <w:t xml:space="preserve">) (p-value : 0.05)</w:t>
+      </w:r>
+    </w:p>
+    <w:p>
+      <w:pPr>
+        <w:pStyle w:val="IndicText"/>
+        <w:pStyle w:val="ListParagraph"/>
+        <w:numPr>
+          <w:ilvl w:val="0"/>
+          <w:numId w:val="1"/>
+        </w:numPr>
+      </w:pPr>
+      <w:r>
+        <w:t xml:space="preserve">Pour la description </w:t>
+      </w:r>
+      <w:r>
+        <w:rPr>
+          <w:b w:val="true"/>
+          <w:bCs w:val="true"/>
+        </w:rPr>
+        <w:t xml:space="preserve">autre</w:t>
+      </w:r>
+      <w:r>
+        <w:t xml:space="preserve">, la feature </w:t>
+      </w:r>
+      <w:r>
+        <w:rPr>
+          <w:b w:val="true"/>
+          <w:bCs w:val="true"/>
+        </w:rPr>
+        <w:t xml:space="preserve">Taille</w:t>
+      </w:r>
+      <w:r>
+        <w:t xml:space="preserve"> de type </w:t>
+      </w:r>
+      <w:r>
+        <w:rPr>
+          <w:b w:val="true"/>
+          <w:bCs w:val="true"/>
+        </w:rPr>
+        <w:t xml:space="preserve">physique-1</w:t>
+      </w:r>
+      <w:r>
+        <w:t xml:space="preserve"> n'apparait pas de manière uniforme sur tous les rangs, en moyenne elle tend vers -1. (cf. </w:t>
+      </w:r>
+      <w:r>
+        <w:rPr>
+          <w:i w:val="true"/>
+          <w:iCs w:val="true"/>
+        </w:rPr>
+        <w:t xml:space="preserve">Figure 1-0</w:t>
+      </w:r>
+      <w:r>
+        <w:t xml:space="preserve">) (p-value : 0.05)</w:t>
+      </w:r>
+    </w:p>
+    <w:p>
+      <w:pPr>
+        <w:pStyle w:val="IndicText"/>
+        <w:pStyle w:val="ListParagraph"/>
+        <w:numPr>
+          <w:ilvl w:val="0"/>
+          <w:numId w:val="1"/>
+        </w:numPr>
+      </w:pPr>
+      <w:r>
+        <w:t xml:space="preserve">Pour la description </w:t>
+      </w:r>
+      <w:r>
+        <w:rPr>
+          <w:b w:val="true"/>
+          <w:bCs w:val="true"/>
+        </w:rPr>
+        <w:t xml:space="preserve">autre</w:t>
+      </w:r>
+      <w:r>
+        <w:t xml:space="preserve">, la feature </w:t>
+      </w:r>
+      <w:r>
+        <w:rPr>
+          <w:b w:val="true"/>
+          <w:bCs w:val="true"/>
+        </w:rPr>
         <w:t xml:space="preserve">Poids</w:t>
       </w:r>
       <w:r>
@@ -671,7 +1377,17 @@
         <w:t xml:space="preserve">physique-1</w:t>
       </w:r>
       <w:r>
-        <w:t xml:space="preserve">apparait statistiquement plus souvent dans les rangs extrêmes (précisément vers -3) (p = 0.0455 sous l'hypothèse d'une distribution normale).</w:t>
+        <w:t xml:space="preserve"> n'apparait pas de manière uniforme sur tous les rangs, en moyenne elle tend vers -3. (cf. </w:t>
+      </w:r>
+      <w:r>
+        <w:rPr>
+          <w:i w:val="true"/>
+          <w:iCs w:val="true"/>
+        </w:rPr>
+        <w:t xml:space="preserve">Figure 1-0</w:t>
+      </w:r>
+      <w:r>
+        <w:t xml:space="preserve">) (p-value : 0.05)</w:t>
       </w:r>
     </w:p>
     <w:p>
@@ -714,7 +1430,17 @@
         <w:t xml:space="preserve">physique-2</w:t>
       </w:r>
       <w:r>
-        <w:t xml:space="preserve">apparait statistiquement plus souvent dans les rangs extrêmes (précisément vers -2) (p = 0.0455 sous l'hypothèse d'une distribution normale).</w:t>
+        <w:t xml:space="preserve"> n'apparait pas de manière uniforme sur tous les rangs, en moyenne elle tend vers -2. (cf. </w:t>
+      </w:r>
+      <w:r>
+        <w:rPr>
+          <w:i w:val="true"/>
+          <w:iCs w:val="true"/>
+        </w:rPr>
+        <w:t xml:space="preserve">Figure 1-2</w:t>
+      </w:r>
+      <w:r>
+        <w:t xml:space="preserve">) (p-value : 0.05)</w:t>
       </w:r>
     </w:p>
     <w:p>
@@ -744,6 +1470,271 @@
           <w:b w:val="true"/>
           <w:bCs w:val="true"/>
         </w:rPr>
+        <w:t xml:space="preserve">Perception de l'aspect physique (très agréable à regarder, agréable à regarder, dans la moyenne…)</w:t>
+      </w:r>
+      <w:r>
+        <w:t xml:space="preserve"> de type </w:t>
+      </w:r>
+      <w:r>
+        <w:rPr>
+          <w:b w:val="true"/>
+          <w:bCs w:val="true"/>
+        </w:rPr>
+        <w:t xml:space="preserve">physique-2</w:t>
+      </w:r>
+      <w:r>
+        <w:t xml:space="preserve"> n'apparait pas de manière uniforme sur tous les rangs, en moyenne elle tend vers 0. (cf. </w:t>
+      </w:r>
+      <w:r>
+        <w:rPr>
+          <w:i w:val="true"/>
+          <w:iCs w:val="true"/>
+        </w:rPr>
+        <w:t xml:space="preserve">Figure 1-2</w:t>
+      </w:r>
+      <w:r>
+        <w:t xml:space="preserve">) (p-value : 0.05)</w:t>
+      </w:r>
+    </w:p>
+    <w:p>
+      <w:pPr>
+        <w:pStyle w:val="IndicText"/>
+        <w:pStyle w:val="ListParagraph"/>
+        <w:numPr>
+          <w:ilvl w:val="0"/>
+          <w:numId w:val="1"/>
+        </w:numPr>
+      </w:pPr>
+      <w:r>
+        <w:t xml:space="preserve">Pour la description </w:t>
+      </w:r>
+      <w:r>
+        <w:rPr>
+          <w:b w:val="true"/>
+          <w:bCs w:val="true"/>
+        </w:rPr>
+        <w:t xml:space="preserve">autre</w:t>
+      </w:r>
+      <w:r>
+        <w:t xml:space="preserve">, la feature </w:t>
+      </w:r>
+      <w:r>
+        <w:rPr>
+          <w:b w:val="true"/>
+          <w:bCs w:val="true"/>
+        </w:rPr>
+        <w:t xml:space="preserve">Parties du corps considérées des zones érogènes</w:t>
+      </w:r>
+      <w:r>
+        <w:t xml:space="preserve"> de type </w:t>
+      </w:r>
+      <w:r>
+        <w:rPr>
+          <w:b w:val="true"/>
+          <w:bCs w:val="true"/>
+        </w:rPr>
+        <w:t xml:space="preserve">physique-2</w:t>
+      </w:r>
+      <w:r>
+        <w:t xml:space="preserve"> n'apparait pas de manière uniforme sur tous les rangs, en moyenne elle tend vers -1. (cf. </w:t>
+      </w:r>
+      <w:r>
+        <w:rPr>
+          <w:i w:val="true"/>
+          <w:iCs w:val="true"/>
+        </w:rPr>
+        <w:t xml:space="preserve">Figure 1-2</w:t>
+      </w:r>
+      <w:r>
+        <w:t xml:space="preserve">) (p-value : 0.05)</w:t>
+      </w:r>
+    </w:p>
+    <w:p>
+      <w:pPr>
+        <w:pStyle w:val="IndicText"/>
+        <w:pStyle w:val="ListParagraph"/>
+        <w:numPr>
+          <w:ilvl w:val="0"/>
+          <w:numId w:val="1"/>
+        </w:numPr>
+      </w:pPr>
+      <w:r>
+        <w:t xml:space="preserve">Pour la description </w:t>
+      </w:r>
+      <w:r>
+        <w:rPr>
+          <w:b w:val="true"/>
+          <w:bCs w:val="true"/>
+        </w:rPr>
+        <w:t xml:space="preserve">autre</w:t>
+      </w:r>
+      <w:r>
+        <w:t xml:space="preserve">, la feature </w:t>
+      </w:r>
+      <w:r>
+        <w:rPr>
+          <w:b w:val="true"/>
+          <w:bCs w:val="true"/>
+        </w:rPr>
+        <w:t xml:space="preserve">Importance de la taille (hauteur)</w:t>
+      </w:r>
+      <w:r>
+        <w:t xml:space="preserve"> de type </w:t>
+      </w:r>
+      <w:r>
+        <w:rPr>
+          <w:b w:val="true"/>
+          <w:bCs w:val="true"/>
+        </w:rPr>
+        <w:t xml:space="preserve">physique-2</w:t>
+      </w:r>
+      <w:r>
+        <w:t xml:space="preserve"> n'apparait pas de manière uniforme sur tous les rangs, en moyenne elle tend vers 1. (cf. </w:t>
+      </w:r>
+      <w:r>
+        <w:rPr>
+          <w:i w:val="true"/>
+          <w:iCs w:val="true"/>
+        </w:rPr>
+        <w:t xml:space="preserve">Figure 1-2</w:t>
+      </w:r>
+      <w:r>
+        <w:t xml:space="preserve">) (p-value : 0.05)</w:t>
+      </w:r>
+    </w:p>
+    <w:p>
+      <w:pPr>
+        <w:pStyle w:val="IndicText"/>
+        <w:pStyle w:val="ListParagraph"/>
+        <w:numPr>
+          <w:ilvl w:val="0"/>
+          <w:numId w:val="1"/>
+        </w:numPr>
+      </w:pPr>
+      <w:r>
+        <w:t xml:space="preserve">Pour la description </w:t>
+      </w:r>
+      <w:r>
+        <w:rPr>
+          <w:b w:val="true"/>
+          <w:bCs w:val="true"/>
+        </w:rPr>
+        <w:t xml:space="preserve">autre</w:t>
+      </w:r>
+      <w:r>
+        <w:t xml:space="preserve">, la feature </w:t>
+      </w:r>
+      <w:r>
+        <w:rPr>
+          <w:b w:val="true"/>
+          <w:bCs w:val="true"/>
+        </w:rPr>
+        <w:t xml:space="preserve">Sexe</w:t>
+      </w:r>
+      <w:r>
+        <w:t xml:space="preserve"> de type </w:t>
+      </w:r>
+      <w:r>
+        <w:rPr>
+          <w:b w:val="true"/>
+          <w:bCs w:val="true"/>
+        </w:rPr>
+        <w:t xml:space="preserve">physique-2</w:t>
+      </w:r>
+      <w:r>
+        <w:t xml:space="preserve"> n'apparait pas de manière uniforme sur tous les rangs, en moyenne elle tend vers 1. (cf. </w:t>
+      </w:r>
+      <w:r>
+        <w:rPr>
+          <w:i w:val="true"/>
+          <w:iCs w:val="true"/>
+        </w:rPr>
+        <w:t xml:space="preserve">Figure 1-2</w:t>
+      </w:r>
+      <w:r>
+        <w:t xml:space="preserve">) (p-value : 0.05)</w:t>
+      </w:r>
+    </w:p>
+    <w:p>
+      <w:pPr>
+        <w:pStyle w:val="IndicText"/>
+        <w:pStyle w:val="ListParagraph"/>
+        <w:numPr>
+          <w:ilvl w:val="0"/>
+          <w:numId w:val="1"/>
+        </w:numPr>
+      </w:pPr>
+      <w:r>
+        <w:t xml:space="preserve">Pour la description </w:t>
+      </w:r>
+      <w:r>
+        <w:rPr>
+          <w:b w:val="true"/>
+          <w:bCs w:val="true"/>
+        </w:rPr>
+        <w:t xml:space="preserve">autre</w:t>
+      </w:r>
+      <w:r>
+        <w:t xml:space="preserve">, la feature </w:t>
+      </w:r>
+      <w:r>
+        <w:rPr>
+          <w:b w:val="true"/>
+          <w:bCs w:val="true"/>
+        </w:rPr>
+        <w:t xml:space="preserve">Age</w:t>
+      </w:r>
+      <w:r>
+        <w:t xml:space="preserve"> de type </w:t>
+      </w:r>
+      <w:r>
+        <w:rPr>
+          <w:b w:val="true"/>
+          <w:bCs w:val="true"/>
+        </w:rPr>
+        <w:t xml:space="preserve">physique-2</w:t>
+      </w:r>
+      <w:r>
+        <w:t xml:space="preserve"> n'apparait pas de manière uniforme sur tous les rangs, en moyenne elle tend vers 0. (cf. </w:t>
+      </w:r>
+      <w:r>
+        <w:rPr>
+          <w:i w:val="true"/>
+          <w:iCs w:val="true"/>
+        </w:rPr>
+        <w:t xml:space="preserve">Figure 1-2</w:t>
+      </w:r>
+      <w:r>
+        <w:t xml:space="preserve">) (p-value : 0.05)</w:t>
+      </w:r>
+    </w:p>
+    <w:p>
+      <w:pPr>
+        <w:pStyle w:val="IndicText"/>
+        <w:pStyle w:val="ListParagraph"/>
+        <w:numPr>
+          <w:ilvl w:val="0"/>
+          <w:numId w:val="1"/>
+        </w:numPr>
+      </w:pPr>
+      <w:r>
+        <w:t xml:space="preserve">Pour la description </w:t>
+      </w:r>
+      <w:r>
+        <w:rPr>
+          <w:b w:val="true"/>
+          <w:bCs w:val="true"/>
+        </w:rPr>
+        <w:t xml:space="preserve">autre</w:t>
+      </w:r>
+      <w:r>
+        <w:t xml:space="preserve">, la feature </w:t>
+      </w:r>
+      <w:r>
+        <w:rPr>
+          <w:b w:val="true"/>
+          <w:bCs w:val="true"/>
+        </w:rPr>
         <w:t xml:space="preserve">Style d'habillement du jour</w:t>
       </w:r>
       <w:r>
@@ -757,7 +1748,17 @@
         <w:t xml:space="preserve">physique-2</w:t>
       </w:r>
       <w:r>
-        <w:t xml:space="preserve">apparait statistiquement plus souvent dans les rangs extrêmes (précisément vers -3) (p = 0.0455 sous l'hypothèse d'une distribution normale).</w:t>
+        <w:t xml:space="preserve"> n'apparait pas de manière uniforme sur tous les rangs, en moyenne elle tend vers -3. (cf. </w:t>
+      </w:r>
+      <w:r>
+        <w:rPr>
+          <w:i w:val="true"/>
+          <w:iCs w:val="true"/>
+        </w:rPr>
+        <w:t xml:space="preserve">Figure 1-2</w:t>
+      </w:r>
+      <w:r>
+        <w:t xml:space="preserve">) (p-value : 0.05)</w:t>
       </w:r>
     </w:p>
     <w:p>
@@ -800,7 +1801,17 @@
         <w:t xml:space="preserve">physique-2</w:t>
       </w:r>
       <w:r>
-        <w:t xml:space="preserve">apparait statistiquement plus souvent dans les rangs extrêmes (précisément vers -3) (p = 0.0455 sous l'hypothèse d'une distribution normale).</w:t>
+        <w:t xml:space="preserve"> n'apparait pas de manière uniforme sur tous les rangs, en moyenne elle tend vers -3. (cf. </w:t>
+      </w:r>
+      <w:r>
+        <w:rPr>
+          <w:i w:val="true"/>
+          <w:iCs w:val="true"/>
+        </w:rPr>
+        <w:t xml:space="preserve">Figure 1-2</w:t>
+      </w:r>
+      <w:r>
+        <w:t xml:space="preserve">) (p-value : 0.05)</w:t>
       </w:r>
     </w:p>
     <w:p>
@@ -843,7 +1854,17 @@
         <w:t xml:space="preserve">attitude</w:t>
       </w:r>
       <w:r>
-        <w:t xml:space="preserve">apparait statistiquement plus souvent dans les rangs extrêmes (précisément vers -2) (p = 0.0455 sous l'hypothèse d'une distribution normale).</w:t>
+        <w:t xml:space="preserve"> n'apparait pas de manière uniforme sur tous les rangs, en moyenne elle tend vers -2. (cf. </w:t>
+      </w:r>
+      <w:r>
+        <w:rPr>
+          <w:i w:val="true"/>
+          <w:iCs w:val="true"/>
+        </w:rPr>
+        <w:t xml:space="preserve">Figure 1-4</w:t>
+      </w:r>
+      <w:r>
+        <w:t xml:space="preserve">) (p-value : 0.05)</w:t>
       </w:r>
     </w:p>
     <w:p>
@@ -873,6 +1894,218 @@
           <w:b w:val="true"/>
           <w:bCs w:val="true"/>
         </w:rPr>
+        <w:t xml:space="preserve">Consommation d'alcool et fréquence</w:t>
+      </w:r>
+      <w:r>
+        <w:t xml:space="preserve"> de type </w:t>
+      </w:r>
+      <w:r>
+        <w:rPr>
+          <w:b w:val="true"/>
+          <w:bCs w:val="true"/>
+        </w:rPr>
+        <w:t xml:space="preserve">attitude</w:t>
+      </w:r>
+      <w:r>
+        <w:t xml:space="preserve"> n'apparait pas de manière uniforme sur tous les rangs, en moyenne elle tend vers -1. (cf. </w:t>
+      </w:r>
+      <w:r>
+        <w:rPr>
+          <w:i w:val="true"/>
+          <w:iCs w:val="true"/>
+        </w:rPr>
+        <w:t xml:space="preserve">Figure 1-4</w:t>
+      </w:r>
+      <w:r>
+        <w:t xml:space="preserve">) (p-value : 0.05)</w:t>
+      </w:r>
+    </w:p>
+    <w:p>
+      <w:pPr>
+        <w:pStyle w:val="IndicText"/>
+        <w:pStyle w:val="ListParagraph"/>
+        <w:numPr>
+          <w:ilvl w:val="0"/>
+          <w:numId w:val="1"/>
+        </w:numPr>
+      </w:pPr>
+      <w:r>
+        <w:t xml:space="preserve">Pour la description </w:t>
+      </w:r>
+      <w:r>
+        <w:rPr>
+          <w:b w:val="true"/>
+          <w:bCs w:val="true"/>
+        </w:rPr>
+        <w:t xml:space="preserve">autre</w:t>
+      </w:r>
+      <w:r>
+        <w:t xml:space="preserve">, la feature </w:t>
+      </w:r>
+      <w:r>
+        <w:rPr>
+          <w:b w:val="true"/>
+          <w:bCs w:val="true"/>
+        </w:rPr>
+        <w:t xml:space="preserve">Consommation du tabac et fréquence</w:t>
+      </w:r>
+      <w:r>
+        <w:t xml:space="preserve"> de type </w:t>
+      </w:r>
+      <w:r>
+        <w:rPr>
+          <w:b w:val="true"/>
+          <w:bCs w:val="true"/>
+        </w:rPr>
+        <w:t xml:space="preserve">attitude</w:t>
+      </w:r>
+      <w:r>
+        <w:t xml:space="preserve"> n'apparait pas de manière uniforme sur tous les rangs, en moyenne elle tend vers -1. (cf. </w:t>
+      </w:r>
+      <w:r>
+        <w:rPr>
+          <w:i w:val="true"/>
+          <w:iCs w:val="true"/>
+        </w:rPr>
+        <w:t xml:space="preserve">Figure 1-4</w:t>
+      </w:r>
+      <w:r>
+        <w:t xml:space="preserve">) (p-value : 0.05)</w:t>
+      </w:r>
+    </w:p>
+    <w:p>
+      <w:pPr>
+        <w:pStyle w:val="IndicText"/>
+        <w:pStyle w:val="ListParagraph"/>
+        <w:numPr>
+          <w:ilvl w:val="0"/>
+          <w:numId w:val="1"/>
+        </w:numPr>
+      </w:pPr>
+      <w:r>
+        <w:t xml:space="preserve">Pour la description </w:t>
+      </w:r>
+      <w:r>
+        <w:rPr>
+          <w:b w:val="true"/>
+          <w:bCs w:val="true"/>
+        </w:rPr>
+        <w:t xml:space="preserve">autre</w:t>
+      </w:r>
+      <w:r>
+        <w:t xml:space="preserve">, la feature </w:t>
+      </w:r>
+      <w:r>
+        <w:rPr>
+          <w:b w:val="true"/>
+          <w:bCs w:val="true"/>
+        </w:rPr>
+        <w:t xml:space="preserve">Régime alimentaire, habitudes, plats préférés, importance accordée aux repas</w:t>
+      </w:r>
+      <w:r>
+        <w:t xml:space="preserve"> de type </w:t>
+      </w:r>
+      <w:r>
+        <w:rPr>
+          <w:b w:val="true"/>
+          <w:bCs w:val="true"/>
+        </w:rPr>
+        <w:t xml:space="preserve">attitude</w:t>
+      </w:r>
+      <w:r>
+        <w:t xml:space="preserve"> n'apparait pas de manière uniforme sur tous les rangs, en moyenne elle tend vers 1. (cf. </w:t>
+      </w:r>
+      <w:r>
+        <w:rPr>
+          <w:i w:val="true"/>
+          <w:iCs w:val="true"/>
+        </w:rPr>
+        <w:t xml:space="preserve">Figure 1-4</w:t>
+      </w:r>
+      <w:r>
+        <w:t xml:space="preserve">) (p-value : 0.05)</w:t>
+      </w:r>
+    </w:p>
+    <w:p>
+      <w:pPr>
+        <w:pStyle w:val="IndicText"/>
+        <w:pStyle w:val="ListParagraph"/>
+        <w:numPr>
+          <w:ilvl w:val="0"/>
+          <w:numId w:val="1"/>
+        </w:numPr>
+      </w:pPr>
+      <w:r>
+        <w:t xml:space="preserve">Pour la description </w:t>
+      </w:r>
+      <w:r>
+        <w:rPr>
+          <w:b w:val="true"/>
+          <w:bCs w:val="true"/>
+        </w:rPr>
+        <w:t xml:space="preserve">autre</w:t>
+      </w:r>
+      <w:r>
+        <w:t xml:space="preserve">, la feature </w:t>
+      </w:r>
+      <w:r>
+        <w:rPr>
+          <w:b w:val="true"/>
+          <w:bCs w:val="true"/>
+        </w:rPr>
+        <w:t xml:space="preserve">S'exposer en photos</w:t>
+      </w:r>
+      <w:r>
+        <w:t xml:space="preserve"> de type </w:t>
+      </w:r>
+      <w:r>
+        <w:rPr>
+          <w:b w:val="true"/>
+          <w:bCs w:val="true"/>
+        </w:rPr>
+        <w:t xml:space="preserve">attitude</w:t>
+      </w:r>
+      <w:r>
+        <w:t xml:space="preserve"> n'apparait pas de manière uniforme sur tous les rangs, en moyenne elle tend vers 0. (cf. </w:t>
+      </w:r>
+      <w:r>
+        <w:rPr>
+          <w:i w:val="true"/>
+          <w:iCs w:val="true"/>
+        </w:rPr>
+        <w:t xml:space="preserve">Figure 1-4</w:t>
+      </w:r>
+      <w:r>
+        <w:t xml:space="preserve">) (p-value : 0.05)</w:t>
+      </w:r>
+    </w:p>
+    <w:p>
+      <w:pPr>
+        <w:pStyle w:val="IndicText"/>
+        <w:pStyle w:val="ListParagraph"/>
+        <w:numPr>
+          <w:ilvl w:val="0"/>
+          <w:numId w:val="1"/>
+        </w:numPr>
+      </w:pPr>
+      <w:r>
+        <w:t xml:space="preserve">Pour la description </w:t>
+      </w:r>
+      <w:r>
+        <w:rPr>
+          <w:b w:val="true"/>
+          <w:bCs w:val="true"/>
+        </w:rPr>
+        <w:t xml:space="preserve">autre</w:t>
+      </w:r>
+      <w:r>
+        <w:t xml:space="preserve">, la feature </w:t>
+      </w:r>
+      <w:r>
+        <w:rPr>
+          <w:b w:val="true"/>
+          <w:bCs w:val="true"/>
+        </w:rPr>
         <w:t xml:space="preserve">S'exposer en vidéos</w:t>
       </w:r>
       <w:r>
@@ -886,7 +2119,17 @@
         <w:t xml:space="preserve">attitude</w:t>
       </w:r>
       <w:r>
-        <w:t xml:space="preserve">apparait statistiquement plus souvent dans les rangs extrêmes (précisément vers -3) (p = 0.0455 sous l'hypothèse d'une distribution normale).</w:t>
+        <w:t xml:space="preserve"> n'apparait pas de manière uniforme sur tous les rangs, en moyenne elle tend vers -3. (cf. </w:t>
+      </w:r>
+      <w:r>
+        <w:rPr>
+          <w:i w:val="true"/>
+          <w:iCs w:val="true"/>
+        </w:rPr>
+        <w:t xml:space="preserve">Figure 1-4</w:t>
+      </w:r>
+      <w:r>
+        <w:t xml:space="preserve">) (p-value : 0.05)</w:t>
       </w:r>
     </w:p>
     <w:p>
@@ -916,6 +2159,112 @@
           <w:b w:val="true"/>
           <w:bCs w:val="true"/>
         </w:rPr>
+        <w:t xml:space="preserve">Orientation sexuelle (hétéro, homo, bi, trans)</w:t>
+      </w:r>
+      <w:r>
+        <w:t xml:space="preserve"> de type </w:t>
+      </w:r>
+      <w:r>
+        <w:rPr>
+          <w:b w:val="true"/>
+          <w:bCs w:val="true"/>
+        </w:rPr>
+        <w:t xml:space="preserve">attitude</w:t>
+      </w:r>
+      <w:r>
+        <w:t xml:space="preserve"> n'apparait pas de manière uniforme sur tous les rangs, en moyenne elle tend vers 1. (cf. </w:t>
+      </w:r>
+      <w:r>
+        <w:rPr>
+          <w:i w:val="true"/>
+          <w:iCs w:val="true"/>
+        </w:rPr>
+        <w:t xml:space="preserve">Figure 1-4</w:t>
+      </w:r>
+      <w:r>
+        <w:t xml:space="preserve">) (p-value : 0.05)</w:t>
+      </w:r>
+    </w:p>
+    <w:p>
+      <w:pPr>
+        <w:pStyle w:val="IndicText"/>
+        <w:pStyle w:val="ListParagraph"/>
+        <w:numPr>
+          <w:ilvl w:val="0"/>
+          <w:numId w:val="1"/>
+        </w:numPr>
+      </w:pPr>
+      <w:r>
+        <w:t xml:space="preserve">Pour la description </w:t>
+      </w:r>
+      <w:r>
+        <w:rPr>
+          <w:b w:val="true"/>
+          <w:bCs w:val="true"/>
+        </w:rPr>
+        <w:t xml:space="preserve">autre</w:t>
+      </w:r>
+      <w:r>
+        <w:t xml:space="preserve">, la feature </w:t>
+      </w:r>
+      <w:r>
+        <w:rPr>
+          <w:b w:val="true"/>
+          <w:bCs w:val="true"/>
+        </w:rPr>
+        <w:t xml:space="preserve">Fétichisme avec des vêtements (cuir, équipement de sports, skateur.se, caoutchouc, sous-vêtements, peaux et punks, bottes, lycra, uniforme, robe de soirée, raver, bas et bas, jeans, lingerie, travailleur)</w:t>
+      </w:r>
+      <w:r>
+        <w:t xml:space="preserve"> de type </w:t>
+      </w:r>
+      <w:r>
+        <w:rPr>
+          <w:b w:val="true"/>
+          <w:bCs w:val="true"/>
+        </w:rPr>
+        <w:t xml:space="preserve">attitude</w:t>
+      </w:r>
+      <w:r>
+        <w:t xml:space="preserve"> n'apparait pas de manière uniforme sur tous les rangs, en moyenne elle tend vers 0. (cf. </w:t>
+      </w:r>
+      <w:r>
+        <w:rPr>
+          <w:i w:val="true"/>
+          <w:iCs w:val="true"/>
+        </w:rPr>
+        <w:t xml:space="preserve">Figure 1-4</w:t>
+      </w:r>
+      <w:r>
+        <w:t xml:space="preserve">) (p-value : 0.05)</w:t>
+      </w:r>
+    </w:p>
+    <w:p>
+      <w:pPr>
+        <w:pStyle w:val="IndicText"/>
+        <w:pStyle w:val="ListParagraph"/>
+        <w:numPr>
+          <w:ilvl w:val="0"/>
+          <w:numId w:val="1"/>
+        </w:numPr>
+      </w:pPr>
+      <w:r>
+        <w:t xml:space="preserve">Pour la description </w:t>
+      </w:r>
+      <w:r>
+        <w:rPr>
+          <w:b w:val="true"/>
+          <w:bCs w:val="true"/>
+        </w:rPr>
+        <w:t xml:space="preserve">autre</w:t>
+      </w:r>
+      <w:r>
+        <w:t xml:space="preserve">, la feature </w:t>
+      </w:r>
+      <w:r>
+        <w:rPr>
+          <w:b w:val="true"/>
+          <w:bCs w:val="true"/>
+        </w:rPr>
         <w:t xml:space="preserve">Genre (agender, androgyne, asexué, bigender, cisgender, cisgender...)</w:t>
       </w:r>
       <w:r>
@@ -929,7 +2278,17 @@
         <w:t xml:space="preserve">attitude</w:t>
       </w:r>
       <w:r>
-        <w:t xml:space="preserve">apparait statistiquement plus souvent dans les rangs extrêmes (précisément vers -3) (p = 0.0455 sous l'hypothèse d'une distribution normale).</w:t>
+        <w:t xml:space="preserve"> n'apparait pas de manière uniforme sur tous les rangs, en moyenne elle tend vers -3. (cf. </w:t>
+      </w:r>
+      <w:r>
+        <w:rPr>
+          <w:i w:val="true"/>
+          <w:iCs w:val="true"/>
+        </w:rPr>
+        <w:t xml:space="preserve">Figure 1-4</w:t>
+      </w:r>
+      <w:r>
+        <w:t xml:space="preserve">) (p-value : 0.05)</w:t>
       </w:r>
     </w:p>
     <w:p>
@@ -972,7 +2331,17 @@
         <w:t xml:space="preserve">attitude</w:t>
       </w:r>
       <w:r>
-        <w:t xml:space="preserve">apparait statistiquement plus souvent dans les rangs extrêmes (précisément vers -2) (p = 0.0455 sous l'hypothèse d'une distribution normale).</w:t>
+        <w:t xml:space="preserve"> n'apparait pas de manière uniforme sur tous les rangs, en moyenne elle tend vers -2. (cf. </w:t>
+      </w:r>
+      <w:r>
+        <w:rPr>
+          <w:i w:val="true"/>
+          <w:iCs w:val="true"/>
+        </w:rPr>
+        <w:t xml:space="preserve">Figure 1-4</w:t>
+      </w:r>
+      <w:r>
+        <w:t xml:space="preserve">) (p-value : 0.05)</w:t>
       </w:r>
     </w:p>
     <w:p>
@@ -1015,7 +2384,17 @@
         <w:t xml:space="preserve">autres</w:t>
       </w:r>
       <w:r>
-        <w:t xml:space="preserve">apparait statistiquement plus souvent dans les rangs extrêmes (précisément vers -3) (p = 0.0455 sous l'hypothèse d'une distribution normale).</w:t>
+        <w:t xml:space="preserve"> n'apparait pas de manière uniforme sur tous les rangs, en moyenne elle tend vers -3. (cf. </w:t>
+      </w:r>
+      <w:r>
+        <w:rPr>
+          <w:i w:val="true"/>
+          <w:iCs w:val="true"/>
+        </w:rPr>
+        <w:t xml:space="preserve">Figure 1-6</w:t>
+      </w:r>
+      <w:r>
+        <w:t xml:space="preserve">) (p-value : 0.05)</w:t>
       </w:r>
     </w:p>
     <w:p>
@@ -1045,6 +2424,59 @@
           <w:b w:val="true"/>
           <w:bCs w:val="true"/>
         </w:rPr>
+        <w:t xml:space="preserve">Statut VIH</w:t>
+      </w:r>
+      <w:r>
+        <w:t xml:space="preserve"> de type </w:t>
+      </w:r>
+      <w:r>
+        <w:rPr>
+          <w:b w:val="true"/>
+          <w:bCs w:val="true"/>
+        </w:rPr>
+        <w:t xml:space="preserve">autres</w:t>
+      </w:r>
+      <w:r>
+        <w:t xml:space="preserve"> n'apparait pas de manière uniforme sur tous les rangs, en moyenne elle tend vers -1. (cf. </w:t>
+      </w:r>
+      <w:r>
+        <w:rPr>
+          <w:i w:val="true"/>
+          <w:iCs w:val="true"/>
+        </w:rPr>
+        <w:t xml:space="preserve">Figure 1-6</w:t>
+      </w:r>
+      <w:r>
+        <w:t xml:space="preserve">) (p-value : 0.05)</w:t>
+      </w:r>
+    </w:p>
+    <w:p>
+      <w:pPr>
+        <w:pStyle w:val="IndicText"/>
+        <w:pStyle w:val="ListParagraph"/>
+        <w:numPr>
+          <w:ilvl w:val="0"/>
+          <w:numId w:val="1"/>
+        </w:numPr>
+      </w:pPr>
+      <w:r>
+        <w:t xml:space="preserve">Pour la description </w:t>
+      </w:r>
+      <w:r>
+        <w:rPr>
+          <w:b w:val="true"/>
+          <w:bCs w:val="true"/>
+        </w:rPr>
+        <w:t xml:space="preserve">autre</w:t>
+      </w:r>
+      <w:r>
+        <w:t xml:space="preserve">, la feature </w:t>
+      </w:r>
+      <w:r>
+        <w:rPr>
+          <w:b w:val="true"/>
+          <w:bCs w:val="true"/>
+        </w:rPr>
         <w:t xml:space="preserve">Lunettes ou lentilles de contact</w:t>
       </w:r>
       <w:r>
@@ -1058,7 +2490,17 @@
         <w:t xml:space="preserve">autres</w:t>
       </w:r>
       <w:r>
-        <w:t xml:space="preserve">apparait statistiquement plus souvent dans les rangs extrêmes (précisément vers -2) (p = 0.0455 sous l'hypothèse d'une distribution normale).</w:t>
+        <w:t xml:space="preserve"> n'apparait pas de manière uniforme sur tous les rangs, en moyenne elle tend vers -2. (cf. </w:t>
+      </w:r>
+      <w:r>
+        <w:rPr>
+          <w:i w:val="true"/>
+          <w:iCs w:val="true"/>
+        </w:rPr>
+        <w:t xml:space="preserve">Figure 1-6</w:t>
+      </w:r>
+      <w:r>
+        <w:t xml:space="preserve">) (p-value : 0.05)</w:t>
       </w:r>
     </w:p>
     <w:p>
@@ -1088,6 +2530,165 @@
           <w:b w:val="true"/>
           <w:bCs w:val="true"/>
         </w:rPr>
+        <w:t xml:space="preserve">Maladies sexuellement transmissibles (Verrues génitales, Herpès type I, Herpès type II…)</w:t>
+      </w:r>
+      <w:r>
+        <w:t xml:space="preserve"> de type </w:t>
+      </w:r>
+      <w:r>
+        <w:rPr>
+          <w:b w:val="true"/>
+          <w:bCs w:val="true"/>
+        </w:rPr>
+        <w:t xml:space="preserve">autres</w:t>
+      </w:r>
+      <w:r>
+        <w:t xml:space="preserve"> n'apparait pas de manière uniforme sur tous les rangs, en moyenne elle tend vers -1. (cf. </w:t>
+      </w:r>
+      <w:r>
+        <w:rPr>
+          <w:i w:val="true"/>
+          <w:iCs w:val="true"/>
+        </w:rPr>
+        <w:t xml:space="preserve">Figure 1-6</w:t>
+      </w:r>
+      <w:r>
+        <w:t xml:space="preserve">) (p-value : 0.05)</w:t>
+      </w:r>
+    </w:p>
+    <w:p>
+      <w:pPr>
+        <w:pStyle w:val="IndicText"/>
+        <w:pStyle w:val="ListParagraph"/>
+        <w:numPr>
+          <w:ilvl w:val="0"/>
+          <w:numId w:val="1"/>
+        </w:numPr>
+      </w:pPr>
+      <w:r>
+        <w:t xml:space="preserve">Pour la description </w:t>
+      </w:r>
+      <w:r>
+        <w:rPr>
+          <w:b w:val="true"/>
+          <w:bCs w:val="true"/>
+        </w:rPr>
+        <w:t xml:space="preserve">autre</w:t>
+      </w:r>
+      <w:r>
+        <w:t xml:space="preserve">, la feature </w:t>
+      </w:r>
+      <w:r>
+        <w:rPr>
+          <w:b w:val="true"/>
+          <w:bCs w:val="true"/>
+        </w:rPr>
+        <w:t xml:space="preserve">S'exposer en Webcam</w:t>
+      </w:r>
+      <w:r>
+        <w:t xml:space="preserve"> de type </w:t>
+      </w:r>
+      <w:r>
+        <w:rPr>
+          <w:b w:val="true"/>
+          <w:bCs w:val="true"/>
+        </w:rPr>
+        <w:t xml:space="preserve">autres</w:t>
+      </w:r>
+      <w:r>
+        <w:t xml:space="preserve"> n'apparait pas de manière uniforme sur tous les rangs, en moyenne elle tend vers 1. (cf. </w:t>
+      </w:r>
+      <w:r>
+        <w:rPr>
+          <w:i w:val="true"/>
+          <w:iCs w:val="true"/>
+        </w:rPr>
+        <w:t xml:space="preserve">Figure 1-6</w:t>
+      </w:r>
+      <w:r>
+        <w:t xml:space="preserve">) (p-value : 0.05)</w:t>
+      </w:r>
+    </w:p>
+    <w:p>
+      <w:pPr>
+        <w:pStyle w:val="IndicText"/>
+        <w:pStyle w:val="ListParagraph"/>
+        <w:numPr>
+          <w:ilvl w:val="0"/>
+          <w:numId w:val="1"/>
+        </w:numPr>
+      </w:pPr>
+      <w:r>
+        <w:t xml:space="preserve">Pour la description </w:t>
+      </w:r>
+      <w:r>
+        <w:rPr>
+          <w:b w:val="true"/>
+          <w:bCs w:val="true"/>
+        </w:rPr>
+        <w:t xml:space="preserve">autre</w:t>
+      </w:r>
+      <w:r>
+        <w:t xml:space="preserve">, la feature </w:t>
+      </w:r>
+      <w:r>
+        <w:rPr>
+          <w:b w:val="true"/>
+          <w:bCs w:val="true"/>
+        </w:rPr>
+        <w:t xml:space="preserve">Mode et marques</w:t>
+      </w:r>
+      <w:r>
+        <w:t xml:space="preserve"> de type </w:t>
+      </w:r>
+      <w:r>
+        <w:rPr>
+          <w:b w:val="true"/>
+          <w:bCs w:val="true"/>
+        </w:rPr>
+        <w:t xml:space="preserve">autres</w:t>
+      </w:r>
+      <w:r>
+        <w:t xml:space="preserve"> n'apparait pas de manière uniforme sur tous les rangs, en moyenne elle tend vers 0. (cf. </w:t>
+      </w:r>
+      <w:r>
+        <w:rPr>
+          <w:i w:val="true"/>
+          <w:iCs w:val="true"/>
+        </w:rPr>
+        <w:t xml:space="preserve">Figure 1-6</w:t>
+      </w:r>
+      <w:r>
+        <w:t xml:space="preserve">) (p-value : 0.05)</w:t>
+      </w:r>
+    </w:p>
+    <w:p>
+      <w:pPr>
+        <w:pStyle w:val="IndicText"/>
+        <w:pStyle w:val="ListParagraph"/>
+        <w:numPr>
+          <w:ilvl w:val="0"/>
+          <w:numId w:val="1"/>
+        </w:numPr>
+      </w:pPr>
+      <w:r>
+        <w:t xml:space="preserve">Pour la description </w:t>
+      </w:r>
+      <w:r>
+        <w:rPr>
+          <w:b w:val="true"/>
+          <w:bCs w:val="true"/>
+        </w:rPr>
+        <w:t xml:space="preserve">autre</w:t>
+      </w:r>
+      <w:r>
+        <w:t xml:space="preserve">, la feature </w:t>
+      </w:r>
+      <w:r>
+        <w:rPr>
+          <w:b w:val="true"/>
+          <w:bCs w:val="true"/>
+        </w:rPr>
         <w:t xml:space="preserve">Sports préférés, sports pratiqués, fréquence de la pratique</w:t>
       </w:r>
       <w:r>
@@ -1101,7 +2702,17 @@
         <w:t xml:space="preserve">autres</w:t>
       </w:r>
       <w:r>
-        <w:t xml:space="preserve">apparait statistiquement plus souvent dans les rangs extrêmes (précisément vers -2) (p = 0.0455 sous l'hypothèse d'une distribution normale).</w:t>
+        <w:t xml:space="preserve"> n'apparait pas de manière uniforme sur tous les rangs, en moyenne elle tend vers -2. (cf. </w:t>
+      </w:r>
+      <w:r>
+        <w:rPr>
+          <w:i w:val="true"/>
+          <w:iCs w:val="true"/>
+        </w:rPr>
+        <w:t xml:space="preserve">Figure 1-6</w:t>
+      </w:r>
+      <w:r>
+        <w:t xml:space="preserve">) (p-value : 0.05)</w:t>
       </w:r>
     </w:p>
     <w:p>
@@ -1131,6 +2742,59 @@
           <w:b w:val="true"/>
           <w:bCs w:val="true"/>
         </w:rPr>
+        <w:t xml:space="preserve">Satisfaction de l'apparence physique</w:t>
+      </w:r>
+      <w:r>
+        <w:t xml:space="preserve"> de type </w:t>
+      </w:r>
+      <w:r>
+        <w:rPr>
+          <w:b w:val="true"/>
+          <w:bCs w:val="true"/>
+        </w:rPr>
+        <w:t xml:space="preserve">autres</w:t>
+      </w:r>
+      <w:r>
+        <w:t xml:space="preserve"> n'apparait pas de manière uniforme sur tous les rangs, en moyenne elle tend vers 0. (cf. </w:t>
+      </w:r>
+      <w:r>
+        <w:rPr>
+          <w:i w:val="true"/>
+          <w:iCs w:val="true"/>
+        </w:rPr>
+        <w:t xml:space="preserve">Figure 1-6</w:t>
+      </w:r>
+      <w:r>
+        <w:t xml:space="preserve">) (p-value : 0.05)</w:t>
+      </w:r>
+    </w:p>
+    <w:p>
+      <w:pPr>
+        <w:pStyle w:val="IndicText"/>
+        <w:pStyle w:val="ListParagraph"/>
+        <w:numPr>
+          <w:ilvl w:val="0"/>
+          <w:numId w:val="1"/>
+        </w:numPr>
+      </w:pPr>
+      <w:r>
+        <w:t xml:space="preserve">Pour la description </w:t>
+      </w:r>
+      <w:r>
+        <w:rPr>
+          <w:b w:val="true"/>
+          <w:bCs w:val="true"/>
+        </w:rPr>
+        <w:t xml:space="preserve">autre</w:t>
+      </w:r>
+      <w:r>
+        <w:t xml:space="preserve">, la feature </w:t>
+      </w:r>
+      <w:r>
+        <w:rPr>
+          <w:b w:val="true"/>
+          <w:bCs w:val="true"/>
+        </w:rPr>
         <w:t xml:space="preserve">L'âge dans la tête</w:t>
       </w:r>
       <w:r>
@@ -1144,7 +2808,70 @@
         <w:t xml:space="preserve">autres</w:t>
       </w:r>
       <w:r>
-        <w:t xml:space="preserve">apparait statistiquement plus souvent dans les rangs extrêmes (précisément vers -3) (p = 0.0455 sous l'hypothèse d'une distribution normale).</w:t>
+        <w:t xml:space="preserve"> n'apparait pas de manière uniforme sur tous les rangs, en moyenne elle tend vers -3. (cf. </w:t>
+      </w:r>
+      <w:r>
+        <w:rPr>
+          <w:i w:val="true"/>
+          <w:iCs w:val="true"/>
+        </w:rPr>
+        <w:t xml:space="preserve">Figure 1-6</w:t>
+      </w:r>
+      <w:r>
+        <w:t xml:space="preserve">) (p-value : 0.05)</w:t>
+      </w:r>
+    </w:p>
+    <w:p>
+      <w:pPr>
+        <w:pStyle w:val="IndicText"/>
+        <w:pStyle w:val="ListParagraph"/>
+        <w:numPr>
+          <w:ilvl w:val="0"/>
+          <w:numId w:val="1"/>
+        </w:numPr>
+      </w:pPr>
+      <w:r>
+        <w:t xml:space="preserve">Pour la description </w:t>
+      </w:r>
+      <w:r>
+        <w:rPr>
+          <w:b w:val="true"/>
+          <w:bCs w:val="true"/>
+        </w:rPr>
+        <w:t xml:space="preserve">autre</w:t>
+      </w:r>
+      <w:r>
+        <w:t xml:space="preserve">, la feature </w:t>
+      </w:r>
+      <w:r>
+        <w:rPr>
+          <w:b w:val="true"/>
+          <w:bCs w:val="true"/>
+        </w:rPr>
+        <w:t xml:space="preserve">Dates de rappels de pistage</w:t>
+      </w:r>
+      <w:r>
+        <w:t xml:space="preserve"> de type </w:t>
+      </w:r>
+      <w:r>
+        <w:rPr>
+          <w:b w:val="true"/>
+          <w:bCs w:val="true"/>
+        </w:rPr>
+        <w:t xml:space="preserve">autres</w:t>
+      </w:r>
+      <w:r>
+        <w:t xml:space="preserve"> n'apparait pas de manière uniforme sur tous les rangs, en moyenne elle tend vers 1. (cf. </w:t>
+      </w:r>
+      <w:r>
+        <w:rPr>
+          <w:i w:val="true"/>
+          <w:iCs w:val="true"/>
+        </w:rPr>
+        <w:t xml:space="preserve">Figure 1-6</w:t>
+      </w:r>
+      <w:r>
+        <w:t xml:space="preserve">) (p-value : 0.05)</w:t>
       </w:r>
     </w:p>
     <w:p>
@@ -1251,7 +2978,7 @@
         <w:pStyle w:val="Legend"/>
       </w:pPr>
       <w:r>
-        <w:t xml:space="preserve">Figure 1</w:t>
+        <w:t xml:space="preserve">Figure 1-0</w:t>
       </w:r>
     </w:p>
     <w:p>
@@ -1301,7 +3028,7 @@
         <w:pStyle w:val="Legend"/>
       </w:pPr>
       <w:r>
-        <w:t xml:space="preserve">Figure 2</w:t>
+        <w:t xml:space="preserve">Figure 1-0</w:t>
       </w:r>
     </w:p>
     <w:p>
@@ -1351,7 +3078,7 @@
         <w:pStyle w:val="Legend"/>
       </w:pPr>
       <w:r>
-        <w:t xml:space="preserve">Figure 7</w:t>
+        <w:t xml:space="preserve">Figure 1-0</w:t>
       </w:r>
     </w:p>
     <w:p>
@@ -1401,7 +3128,7 @@
         <w:pStyle w:val="Legend"/>
       </w:pPr>
       <w:r>
-        <w:t xml:space="preserve">Figure 4</w:t>
+        <w:t xml:space="preserve">Figure 1-0</w:t>
       </w:r>
     </w:p>
     <w:p>
@@ -1451,7 +3178,7 @@
         <w:pStyle w:val="Legend"/>
       </w:pPr>
       <w:r>
-        <w:t xml:space="preserve">Figure 5</w:t>
+        <w:t xml:space="preserve">Figure 1-0</w:t>
       </w:r>
     </w:p>
     <w:p>
@@ -1501,7 +3228,7 @@
         <w:pStyle w:val="Legend"/>
       </w:pPr>
       <w:r>
-        <w:t xml:space="preserve">Figure 3</w:t>
+        <w:t xml:space="preserve">Figure 1-0</w:t>
       </w:r>
     </w:p>
     <w:p>
@@ -1551,7 +3278,7 @@
         <w:pStyle w:val="Legend"/>
       </w:pPr>
       <w:r>
-        <w:t xml:space="preserve">Figure 8</w:t>
+        <w:t xml:space="preserve">Figure 1-0</w:t>
       </w:r>
     </w:p>
     <w:p>
@@ -1601,7 +3328,7 @@
         <w:pStyle w:val="Legend"/>
       </w:pPr>
       <w:r>
-        <w:t xml:space="preserve">Figure 6</w:t>
+        <w:t xml:space="preserve">Figure 1-0</w:t>
       </w:r>
     </w:p>
     <w:p>
@@ -1651,7 +3378,7 @@
         <w:pStyle w:val="Legend"/>
       </w:pPr>
       <w:r>
-        <w:t xml:space="preserve">Figure 10</w:t>
+        <w:t xml:space="preserve">Figure 1-0</w:t>
       </w:r>
     </w:p>
     <w:p>
@@ -1701,7 +3428,7 @@
         <w:pStyle w:val="Legend"/>
       </w:pPr>
       <w:r>
-        <w:t xml:space="preserve">Figure 11</w:t>
+        <w:t xml:space="preserve">Figure 1-0</w:t>
       </w:r>
     </w:p>
     <w:p>
@@ -1751,7 +3478,7 @@
         <w:pStyle w:val="Legend"/>
       </w:pPr>
       <w:r>
-        <w:t xml:space="preserve">Figure 9</w:t>
+        <w:t xml:space="preserve">Figure 1-0</w:t>
       </w:r>
     </w:p>
     <w:p>
@@ -1801,7 +3528,7 @@
         <w:pStyle w:val="Legend"/>
       </w:pPr>
       <w:r>
-        <w:t xml:space="preserve">Figure 12</w:t>
+        <w:t xml:space="preserve">Figure 1-0</w:t>
       </w:r>
     </w:p>
     <w:p>
@@ -1851,7 +3578,7 @@
         <w:pStyle w:val="Legend"/>
       </w:pPr>
       <w:r>
-        <w:t xml:space="preserve">Figure 13</w:t>
+        <w:t xml:space="preserve">Figure 1-0</w:t>
       </w:r>
     </w:p>
     <w:p>
@@ -1901,7 +3628,7 @@
         <w:pStyle w:val="Legend"/>
       </w:pPr>
       <w:r>
-        <w:t xml:space="preserve">Figure 14</w:t>
+        <w:t xml:space="preserve">Figure 1-1</w:t>
       </w:r>
     </w:p>
     <w:p>
@@ -1951,7 +3678,7 @@
         <w:pStyle w:val="Legend"/>
       </w:pPr>
       <w:r>
-        <w:t xml:space="preserve">Figure 15</w:t>
+        <w:t xml:space="preserve">Figure 1-2</w:t>
       </w:r>
     </w:p>
     <w:p>
@@ -2001,7 +3728,7 @@
         <w:pStyle w:val="Legend"/>
       </w:pPr>
       <w:r>
-        <w:t xml:space="preserve">Figure 16</w:t>
+        <w:t xml:space="preserve">Figure 1-3</w:t>
       </w:r>
     </w:p>
     <w:p>
@@ -2051,7 +3778,7 @@
         <w:pStyle w:val="Legend"/>
       </w:pPr>
       <w:r>
-        <w:t xml:space="preserve">Figure 21</w:t>
+        <w:t xml:space="preserve">Figure 1-0</w:t>
       </w:r>
     </w:p>
     <w:p>
@@ -2101,7 +3828,7 @@
         <w:pStyle w:val="Legend"/>
       </w:pPr>
       <w:r>
-        <w:t xml:space="preserve">Figure 24</w:t>
+        <w:t xml:space="preserve">Figure 1-0</w:t>
       </w:r>
     </w:p>
     <w:p>
@@ -2151,7 +3878,7 @@
         <w:pStyle w:val="Legend"/>
       </w:pPr>
       <w:r>
-        <w:t xml:space="preserve">Figure 19</w:t>
+        <w:t xml:space="preserve">Figure 1-0</w:t>
       </w:r>
     </w:p>
     <w:p>
@@ -2201,7 +3928,7 @@
         <w:pStyle w:val="Legend"/>
       </w:pPr>
       <w:r>
-        <w:t xml:space="preserve">Figure 18</w:t>
+        <w:t xml:space="preserve">Figure 1-0</w:t>
       </w:r>
     </w:p>
     <w:p>
@@ -2251,7 +3978,7 @@
         <w:pStyle w:val="Legend"/>
       </w:pPr>
       <w:r>
-        <w:t xml:space="preserve">Figure 26</w:t>
+        <w:t xml:space="preserve">Figure 1-0</w:t>
       </w:r>
     </w:p>
     <w:p>
@@ -2301,7 +4028,7 @@
         <w:pStyle w:val="Legend"/>
       </w:pPr>
       <w:r>
-        <w:t xml:space="preserve">Figure 27</w:t>
+        <w:t xml:space="preserve">Figure 1-0</w:t>
       </w:r>
     </w:p>
     <w:p>
@@ -2351,7 +4078,7 @@
         <w:pStyle w:val="Legend"/>
       </w:pPr>
       <w:r>
-        <w:t xml:space="preserve">Figure 29</w:t>
+        <w:t xml:space="preserve">Figure 1-0</w:t>
       </w:r>
     </w:p>
     <w:p>
@@ -2401,7 +4128,7 @@
         <w:pStyle w:val="Legend"/>
       </w:pPr>
       <w:r>
-        <w:t xml:space="preserve">Figure 28</w:t>
+        <w:t xml:space="preserve">Figure 1-0</w:t>
       </w:r>
     </w:p>
     <w:p>
@@ -2451,7 +4178,7 @@
         <w:pStyle w:val="Legend"/>
       </w:pPr>
       <w:r>
-        <w:t xml:space="preserve">Figure 31</w:t>
+        <w:t xml:space="preserve">Figure 1-3</w:t>
       </w:r>
     </w:p>
     <w:p>
@@ -2501,7 +4228,7 @@
         <w:pStyle w:val="Legend"/>
       </w:pPr>
       <w:r>
-        <w:t xml:space="preserve">Figure 32</w:t>
+        <w:t xml:space="preserve">Figure 1-6</w:t>
       </w:r>
     </w:p>
     <w:p>
@@ -2551,7 +4278,7 @@
         <w:pStyle w:val="Legend"/>
       </w:pPr>
       <w:r>
-        <w:t xml:space="preserve">Figure 30</w:t>
+        <w:t xml:space="preserve">Figure 1-9</w:t>
       </w:r>
     </w:p>
     <w:sectPr>

</xml_diff>